<commit_message>
Fixes and Documentation added for semesters
</commit_message>
<xml_diff>
--- a/Documentation/How To/ACC Map - Documentation.docx
+++ b/Documentation/How To/ACC Map - Documentation.docx
@@ -1645,8 +1645,414 @@
         <w:t xml:space="preserve"> and you should see the course that you just added at the bottom of the list.</w:t>
       </w:r>
     </w:p>
+    <w:p>
+      <w:pPr>
+        <w:rPr>
+          <w:sz w:val="24"/>
+          <w:szCs w:val="24"/>
+        </w:rPr>
+      </w:pPr>
+    </w:p>
+    <w:p>
+      <w:pPr>
+        <w:pStyle w:val="Heading1"/>
+      </w:pPr>
+      <w:r>
+        <w:t>Managing the Semesters:</w:t>
+      </w:r>
+    </w:p>
+    <w:p>
+      <w:r>
+        <w:rPr>
+          <w:rStyle w:val="Heading2Char"/>
+        </w:rPr>
+        <w:t>How to view all the semesters:</w:t>
+      </w:r>
+      <w:r>
+        <w:br/>
+        <w:t xml:space="preserve">When on the Admin Panel home </w:t>
+      </w:r>
+      <w:r>
+        <w:t>page,</w:t>
+      </w:r>
+      <w:r>
+        <w:t xml:space="preserve"> you click the “View Semesters” </w:t>
+      </w:r>
+      <w:r>
+        <w:t>button,</w:t>
+      </w:r>
+      <w:r>
+        <w:t xml:space="preserve"> and this will bring you to the</w:t>
+      </w:r>
+      <w:r>
+        <w:t xml:space="preserve"> semesters page which looks like the image below.</w:t>
+      </w:r>
+    </w:p>
+    <w:p>
+      <w:pPr>
+        <w:jc w:val="center"/>
+      </w:pPr>
+      <w:r>
+        <w:rPr>
+          <w:noProof/>
+        </w:rPr>
+        <w:drawing>
+          <wp:inline distT="0" distB="0" distL="0" distR="0" wp14:anchorId="263AE432" wp14:editId="5C2FA886">
+            <wp:extent cx="5943600" cy="2912110"/>
+            <wp:effectExtent l="0" t="0" r="0" b="2540"/>
+            <wp:docPr id="15" name="Picture 15" descr="Graphical user interface, application, Teams&#10;&#10;Description automatically generated"/>
+            <wp:cNvGraphicFramePr>
+              <a:graphicFrameLocks xmlns:a="http://schemas.openxmlformats.org/drawingml/2006/main" noChangeAspect="1"/>
+            </wp:cNvGraphicFramePr>
+            <a:graphic xmlns:a="http://schemas.openxmlformats.org/drawingml/2006/main">
+              <a:graphicData uri="http://schemas.openxmlformats.org/drawingml/2006/picture">
+                <pic:pic xmlns:pic="http://schemas.openxmlformats.org/drawingml/2006/picture">
+                  <pic:nvPicPr>
+                    <pic:cNvPr id="15" name="Picture 15" descr="Graphical user interface, application, Teams&#10;&#10;Description automatically generated"/>
+                    <pic:cNvPicPr/>
+                  </pic:nvPicPr>
+                  <pic:blipFill>
+                    <a:blip r:embed="rId17"/>
+                    <a:stretch>
+                      <a:fillRect/>
+                    </a:stretch>
+                  </pic:blipFill>
+                  <pic:spPr>
+                    <a:xfrm>
+                      <a:off x="0" y="0"/>
+                      <a:ext cx="5943600" cy="2912110"/>
+                    </a:xfrm>
+                    <a:prstGeom prst="rect">
+                      <a:avLst/>
+                    </a:prstGeom>
+                  </pic:spPr>
+                </pic:pic>
+              </a:graphicData>
+            </a:graphic>
+          </wp:inline>
+        </w:drawing>
+      </w:r>
+    </w:p>
+    <w:p>
+      <w:pPr>
+        <w:jc w:val="center"/>
+      </w:pPr>
+    </w:p>
+    <w:p>
+      <w:pPr>
+        <w:jc w:val="center"/>
+      </w:pPr>
+    </w:p>
+    <w:p>
+      <w:pPr>
+        <w:jc w:val="center"/>
+      </w:pPr>
+    </w:p>
+    <w:p>
+      <w:pPr>
+        <w:jc w:val="center"/>
+      </w:pPr>
+    </w:p>
+    <w:p>
+      <w:pPr>
+        <w:jc w:val="center"/>
+      </w:pPr>
+    </w:p>
+    <w:p>
+      <w:pPr>
+        <w:jc w:val="center"/>
+      </w:pPr>
+    </w:p>
+    <w:p>
+      <w:pPr>
+        <w:jc w:val="center"/>
+      </w:pPr>
+    </w:p>
+    <w:p>
+      <w:pPr>
+        <w:jc w:val="center"/>
+      </w:pPr>
+    </w:p>
+    <w:p>
+      <w:pPr>
+        <w:jc w:val="center"/>
+      </w:pPr>
+    </w:p>
+    <w:p>
+      <w:pPr>
+        <w:pStyle w:val="Heading2"/>
+      </w:pPr>
+      <w:r>
+        <w:lastRenderedPageBreak/>
+        <w:t xml:space="preserve"> </w:t>
+      </w:r>
+      <w:r>
+        <w:t>How to view all data about specific semester:</w:t>
+      </w:r>
+    </w:p>
+    <w:p>
+      <w:r>
+        <w:t xml:space="preserve">To view all the data of a single semester you need to be on the </w:t>
+      </w:r>
+      <w:r>
+        <w:t>View Semesters page and then click the “View” button on the corresponding semester that you want to see all the data for. The page should look like the image provided below.</w:t>
+      </w:r>
+    </w:p>
+    <w:p>
+      <w:pPr>
+        <w:jc w:val="center"/>
+      </w:pPr>
+      <w:r>
+        <w:rPr>
+          <w:noProof/>
+        </w:rPr>
+        <w:drawing>
+          <wp:inline distT="0" distB="0" distL="0" distR="0" wp14:anchorId="6151409B" wp14:editId="0B4B9BF5">
+            <wp:extent cx="5772150" cy="3666795"/>
+            <wp:effectExtent l="0" t="0" r="0" b="0"/>
+            <wp:docPr id="16" name="Picture 16" descr="Graphical user interface, text, application, Teams&#10;&#10;Description automatically generated"/>
+            <wp:cNvGraphicFramePr>
+              <a:graphicFrameLocks xmlns:a="http://schemas.openxmlformats.org/drawingml/2006/main" noChangeAspect="1"/>
+            </wp:cNvGraphicFramePr>
+            <a:graphic xmlns:a="http://schemas.openxmlformats.org/drawingml/2006/main">
+              <a:graphicData uri="http://schemas.openxmlformats.org/drawingml/2006/picture">
+                <pic:pic xmlns:pic="http://schemas.openxmlformats.org/drawingml/2006/picture">
+                  <pic:nvPicPr>
+                    <pic:cNvPr id="16" name="Picture 16" descr="Graphical user interface, text, application, Teams&#10;&#10;Description automatically generated"/>
+                    <pic:cNvPicPr/>
+                  </pic:nvPicPr>
+                  <pic:blipFill>
+                    <a:blip r:embed="rId18"/>
+                    <a:stretch>
+                      <a:fillRect/>
+                    </a:stretch>
+                  </pic:blipFill>
+                  <pic:spPr>
+                    <a:xfrm>
+                      <a:off x="0" y="0"/>
+                      <a:ext cx="5812702" cy="3692556"/>
+                    </a:xfrm>
+                    <a:prstGeom prst="rect">
+                      <a:avLst/>
+                    </a:prstGeom>
+                  </pic:spPr>
+                </pic:pic>
+              </a:graphicData>
+            </a:graphic>
+          </wp:inline>
+        </w:drawing>
+      </w:r>
+    </w:p>
+    <w:p>
+      <w:pPr>
+        <w:jc w:val="center"/>
+      </w:pPr>
+    </w:p>
+    <w:p>
+      <w:pPr>
+        <w:jc w:val="center"/>
+      </w:pPr>
+    </w:p>
+    <w:p>
+      <w:pPr>
+        <w:jc w:val="center"/>
+      </w:pPr>
+    </w:p>
+    <w:p>
+      <w:pPr>
+        <w:jc w:val="center"/>
+      </w:pPr>
+    </w:p>
+    <w:p>
+      <w:pPr>
+        <w:jc w:val="center"/>
+      </w:pPr>
+    </w:p>
+    <w:p>
+      <w:pPr>
+        <w:jc w:val="center"/>
+      </w:pPr>
+    </w:p>
+    <w:p>
+      <w:pPr>
+        <w:jc w:val="center"/>
+      </w:pPr>
+    </w:p>
+    <w:p>
+      <w:pPr>
+        <w:jc w:val="center"/>
+      </w:pPr>
+    </w:p>
+    <w:p>
+      <w:pPr>
+        <w:jc w:val="center"/>
+      </w:pPr>
+    </w:p>
+    <w:p>
+      <w:pPr>
+        <w:jc w:val="center"/>
+      </w:pPr>
+    </w:p>
+    <w:p>
+      <w:pPr>
+        <w:jc w:val="center"/>
+      </w:pPr>
+    </w:p>
+    <w:p>
+      <w:pPr>
+        <w:jc w:val="center"/>
+      </w:pPr>
+    </w:p>
+    <w:p>
+      <w:pPr>
+        <w:pStyle w:val="Heading2"/>
+      </w:pPr>
+      <w:r>
+        <w:lastRenderedPageBreak/>
+        <w:t>How to edit a semester:</w:t>
+      </w:r>
+    </w:p>
+    <w:p>
+      <w:r>
+        <w:t xml:space="preserve">To edit a </w:t>
+      </w:r>
+      <w:r>
+        <w:t>semester,</w:t>
+      </w:r>
+      <w:r>
+        <w:t xml:space="preserve"> you must be on the View Semesters </w:t>
+      </w:r>
+      <w:r>
+        <w:t>page,</w:t>
+      </w:r>
+      <w:r>
+        <w:t xml:space="preserve"> and you click the Edit button on the corresponding semester you would like to edit. This is where you can control what courses are offered in specific semesters.</w:t>
+      </w:r>
+      <w:r>
+        <w:t xml:space="preserve"> When you click the edit button you should be brought to a page that looks like the image below.</w:t>
+      </w:r>
+    </w:p>
+    <w:p>
+      <w:pPr>
+        <w:jc w:val="center"/>
+      </w:pPr>
+      <w:r>
+        <w:rPr>
+          <w:noProof/>
+        </w:rPr>
+        <w:drawing>
+          <wp:inline distT="0" distB="0" distL="0" distR="0" wp14:anchorId="3E72EC16" wp14:editId="7DED53A1">
+            <wp:extent cx="5943600" cy="5238115"/>
+            <wp:effectExtent l="0" t="0" r="0" b="635"/>
+            <wp:docPr id="17" name="Picture 17" descr="Graphical user interface, application&#10;&#10;Description automatically generated"/>
+            <wp:cNvGraphicFramePr>
+              <a:graphicFrameLocks xmlns:a="http://schemas.openxmlformats.org/drawingml/2006/main" noChangeAspect="1"/>
+            </wp:cNvGraphicFramePr>
+            <a:graphic xmlns:a="http://schemas.openxmlformats.org/drawingml/2006/main">
+              <a:graphicData uri="http://schemas.openxmlformats.org/drawingml/2006/picture">
+                <pic:pic xmlns:pic="http://schemas.openxmlformats.org/drawingml/2006/picture">
+                  <pic:nvPicPr>
+                    <pic:cNvPr id="17" name="Picture 17" descr="Graphical user interface, application&#10;&#10;Description automatically generated"/>
+                    <pic:cNvPicPr/>
+                  </pic:nvPicPr>
+                  <pic:blipFill>
+                    <a:blip r:embed="rId19"/>
+                    <a:stretch>
+                      <a:fillRect/>
+                    </a:stretch>
+                  </pic:blipFill>
+                  <pic:spPr>
+                    <a:xfrm>
+                      <a:off x="0" y="0"/>
+                      <a:ext cx="5943600" cy="5238115"/>
+                    </a:xfrm>
+                    <a:prstGeom prst="rect">
+                      <a:avLst/>
+                    </a:prstGeom>
+                  </pic:spPr>
+                </pic:pic>
+              </a:graphicData>
+            </a:graphic>
+          </wp:inline>
+        </w:drawing>
+      </w:r>
+    </w:p>
+    <w:p>
+      <w:r>
+        <w:t>From this page you can select what courses are offered in that semester and you can edit the name of the semester.</w:t>
+      </w:r>
+    </w:p>
+    <w:p/>
+    <w:p/>
+    <w:p/>
+    <w:p/>
+    <w:p/>
+    <w:p>
+      <w:pPr>
+        <w:pStyle w:val="Heading2"/>
+      </w:pPr>
+      <w:r>
+        <w:lastRenderedPageBreak/>
+        <w:t>How to delete a semester:</w:t>
+      </w:r>
+    </w:p>
+    <w:p>
+      <w:r>
+        <w:t>To delete a semester you need to be on the View Semesters page and click the corresponding delete button on the course you would like to delete. You will be brought to a page that looks like the image below.</w:t>
+      </w:r>
+    </w:p>
+    <w:p>
+      <w:pPr>
+        <w:jc w:val="center"/>
+      </w:pPr>
+      <w:r>
+        <w:rPr>
+          <w:noProof/>
+        </w:rPr>
+        <w:drawing>
+          <wp:inline distT="0" distB="0" distL="0" distR="0" wp14:anchorId="7715AFC8" wp14:editId="00509F35">
+            <wp:extent cx="5943600" cy="1588770"/>
+            <wp:effectExtent l="0" t="0" r="0" b="0"/>
+            <wp:docPr id="18" name="Picture 18" descr="Graphical user interface&#10;&#10;Description automatically generated"/>
+            <wp:cNvGraphicFramePr>
+              <a:graphicFrameLocks xmlns:a="http://schemas.openxmlformats.org/drawingml/2006/main" noChangeAspect="1"/>
+            </wp:cNvGraphicFramePr>
+            <a:graphic xmlns:a="http://schemas.openxmlformats.org/drawingml/2006/main">
+              <a:graphicData uri="http://schemas.openxmlformats.org/drawingml/2006/picture">
+                <pic:pic xmlns:pic="http://schemas.openxmlformats.org/drawingml/2006/picture">
+                  <pic:nvPicPr>
+                    <pic:cNvPr id="18" name="Picture 18" descr="Graphical user interface&#10;&#10;Description automatically generated"/>
+                    <pic:cNvPicPr/>
+                  </pic:nvPicPr>
+                  <pic:blipFill>
+                    <a:blip r:embed="rId20"/>
+                    <a:stretch>
+                      <a:fillRect/>
+                    </a:stretch>
+                  </pic:blipFill>
+                  <pic:spPr>
+                    <a:xfrm>
+                      <a:off x="0" y="0"/>
+                      <a:ext cx="5943600" cy="1588770"/>
+                    </a:xfrm>
+                    <a:prstGeom prst="rect">
+                      <a:avLst/>
+                    </a:prstGeom>
+                  </pic:spPr>
+                </pic:pic>
+              </a:graphicData>
+            </a:graphic>
+          </wp:inline>
+        </w:drawing>
+      </w:r>
+    </w:p>
+    <w:p>
+      <w:r>
+        <w:t>Once you click the delete button on this page you will be brought to the View Semesters page and you will no longer see the semester there that you just deleted.</w:t>
+      </w:r>
+    </w:p>
     <w:sectPr>
-      <w:footerReference w:type="default" r:id="rId17"/>
+      <w:footerReference w:type="default" r:id="rId21"/>
       <w:pgSz w:w="12240" w:h="15840"/>
       <w:pgMar w:top="1440" w:right="1440" w:bottom="1440" w:left="1440" w:header="708" w:footer="708" w:gutter="0"/>
       <w:cols w:space="708"/>

</xml_diff>

<commit_message>
Button names and colours fixes
</commit_message>
<xml_diff>
--- a/Documentation/How To/ACC Map - Documentation.docx
+++ b/Documentation/How To/ACC Map - Documentation.docx
@@ -199,6 +199,13 @@
     </w:p>
     <w:sdt>
       <w:sdtPr>
+        <w:rPr>
+          <w:rFonts w:asciiTheme="minorHAnsi" w:eastAsiaTheme="minorHAnsi" w:hAnsiTheme="minorHAnsi" w:cstheme="minorBidi"/>
+          <w:color w:val="auto"/>
+          <w:sz w:val="22"/>
+          <w:szCs w:val="22"/>
+          <w:lang w:val="en-CA"/>
+        </w:rPr>
         <w:id w:val="1523593750"/>
         <w:docPartObj>
           <w:docPartGallery w:val="Table of Contents"/>
@@ -207,14 +214,9 @@
       </w:sdtPr>
       <w:sdtEndPr>
         <w:rPr>
-          <w:rFonts w:asciiTheme="minorHAnsi" w:eastAsiaTheme="minorHAnsi" w:hAnsiTheme="minorHAnsi" w:cstheme="minorBidi"/>
           <w:b/>
           <w:bCs/>
           <w:noProof/>
-          <w:color w:val="auto"/>
-          <w:sz w:val="22"/>
-          <w:szCs w:val="22"/>
-          <w:lang w:val="en-CA"/>
         </w:rPr>
       </w:sdtEndPr>
       <w:sdtContent>
@@ -247,7 +249,7 @@
           <w:r>
             <w:fldChar w:fldCharType="separate"/>
           </w:r>
-          <w:hyperlink w:anchor="_Toc99959218" w:history="1">
+          <w:hyperlink w:anchor="_Toc100047634" w:history="1">
             <w:r>
               <w:rPr>
                 <w:rStyle w:val="Hyperlink"/>
@@ -274,7 +276,7 @@
                 <w:noProof/>
                 <w:webHidden/>
               </w:rPr>
-              <w:instrText xml:space="preserve"> PAGEREF _Toc99959218 \h </w:instrText>
+              <w:instrText xml:space="preserve"> PAGEREF _Toc100047634 \h </w:instrText>
             </w:r>
             <w:r>
               <w:rPr>
@@ -317,7 +319,7 @@
               <w:lang w:eastAsia="en-CA"/>
             </w:rPr>
           </w:pPr>
-          <w:hyperlink w:anchor="_Toc99959219" w:history="1">
+          <w:hyperlink w:anchor="_Toc100047635" w:history="1">
             <w:r>
               <w:rPr>
                 <w:rStyle w:val="Hyperlink"/>
@@ -344,7 +346,7 @@
                 <w:noProof/>
                 <w:webHidden/>
               </w:rPr>
-              <w:instrText xml:space="preserve"> PAGEREF _Toc99959219 \h </w:instrText>
+              <w:instrText xml:space="preserve"> PAGEREF _Toc100047635 \h </w:instrText>
             </w:r>
             <w:r>
               <w:rPr>
@@ -382,10 +384,12 @@
               <w:tab w:val="right" w:leader="dot" w:pos="9350"/>
             </w:tabs>
             <w:rPr>
+              <w:rFonts w:eastAsiaTheme="minorEastAsia"/>
               <w:noProof/>
+              <w:lang w:eastAsia="en-CA"/>
             </w:rPr>
           </w:pPr>
-          <w:hyperlink w:anchor="_Toc99959220" w:history="1">
+          <w:hyperlink w:anchor="_Toc100047636" w:history="1">
             <w:r>
               <w:rPr>
                 <w:rStyle w:val="Hyperlink"/>
@@ -412,7 +416,7 @@
                 <w:noProof/>
                 <w:webHidden/>
               </w:rPr>
-              <w:instrText xml:space="preserve"> PAGEREF _Toc99959220 \h </w:instrText>
+              <w:instrText xml:space="preserve"> PAGEREF _Toc100047636 \h </w:instrText>
             </w:r>
             <w:r>
               <w:rPr>
@@ -450,10 +454,12 @@
               <w:tab w:val="right" w:leader="dot" w:pos="9350"/>
             </w:tabs>
             <w:rPr>
+              <w:rFonts w:eastAsiaTheme="minorEastAsia"/>
               <w:noProof/>
+              <w:lang w:eastAsia="en-CA"/>
             </w:rPr>
           </w:pPr>
-          <w:hyperlink w:anchor="_Toc99959221" w:history="1">
+          <w:hyperlink w:anchor="_Toc100047637" w:history="1">
             <w:r>
               <w:rPr>
                 <w:rStyle w:val="Hyperlink"/>
@@ -480,7 +486,7 @@
                 <w:noProof/>
                 <w:webHidden/>
               </w:rPr>
-              <w:instrText xml:space="preserve"> PAGEREF _Toc99959221 \h </w:instrText>
+              <w:instrText xml:space="preserve"> PAGEREF _Toc100047637 \h </w:instrText>
             </w:r>
             <w:r>
               <w:rPr>
@@ -518,10 +524,12 @@
               <w:tab w:val="right" w:leader="dot" w:pos="9350"/>
             </w:tabs>
             <w:rPr>
+              <w:rFonts w:eastAsiaTheme="minorEastAsia"/>
               <w:noProof/>
+              <w:lang w:eastAsia="en-CA"/>
             </w:rPr>
           </w:pPr>
-          <w:hyperlink w:anchor="_Toc99959222" w:history="1">
+          <w:hyperlink w:anchor="_Toc100047638" w:history="1">
             <w:r>
               <w:rPr>
                 <w:rStyle w:val="Hyperlink"/>
@@ -548,7 +556,7 @@
                 <w:noProof/>
                 <w:webHidden/>
               </w:rPr>
-              <w:instrText xml:space="preserve"> PAGEREF _Toc99959222 \h </w:instrText>
+              <w:instrText xml:space="preserve"> PAGEREF _Toc100047638 \h </w:instrText>
             </w:r>
             <w:r>
               <w:rPr>
@@ -586,10 +594,12 @@
               <w:tab w:val="right" w:leader="dot" w:pos="9350"/>
             </w:tabs>
             <w:rPr>
+              <w:rFonts w:eastAsiaTheme="minorEastAsia"/>
               <w:noProof/>
+              <w:lang w:eastAsia="en-CA"/>
             </w:rPr>
           </w:pPr>
-          <w:hyperlink w:anchor="_Toc99959223" w:history="1">
+          <w:hyperlink w:anchor="_Toc100047639" w:history="1">
             <w:r>
               <w:rPr>
                 <w:rStyle w:val="Hyperlink"/>
@@ -616,7 +626,7 @@
                 <w:noProof/>
                 <w:webHidden/>
               </w:rPr>
-              <w:instrText xml:space="preserve"> PAGEREF _Toc99959223 \h </w:instrText>
+              <w:instrText xml:space="preserve"> PAGEREF _Toc100047639 \h </w:instrText>
             </w:r>
             <w:r>
               <w:rPr>
@@ -636,7 +646,7 @@
                 <w:noProof/>
                 <w:webHidden/>
               </w:rPr>
-              <w:t>7</w:t>
+              <w:t>6</w:t>
             </w:r>
             <w:r>
               <w:rPr>
@@ -654,10 +664,12 @@
               <w:tab w:val="right" w:leader="dot" w:pos="9350"/>
             </w:tabs>
             <w:rPr>
+              <w:rFonts w:eastAsiaTheme="minorEastAsia"/>
               <w:noProof/>
+              <w:lang w:eastAsia="en-CA"/>
             </w:rPr>
           </w:pPr>
-          <w:hyperlink w:anchor="_Toc99959224" w:history="1">
+          <w:hyperlink w:anchor="_Toc100047640" w:history="1">
             <w:r>
               <w:rPr>
                 <w:rStyle w:val="Hyperlink"/>
@@ -684,7 +696,7 @@
                 <w:noProof/>
                 <w:webHidden/>
               </w:rPr>
-              <w:instrText xml:space="preserve"> PAGEREF _Toc99959224 \h </w:instrText>
+              <w:instrText xml:space="preserve"> PAGEREF _Toc100047640 \h </w:instrText>
             </w:r>
             <w:r>
               <w:rPr>
@@ -704,7 +716,847 @@
                 <w:noProof/>
                 <w:webHidden/>
               </w:rPr>
-              <w:t>7</w:t>
+              <w:t>6</w:t>
+            </w:r>
+            <w:r>
+              <w:rPr>
+                <w:noProof/>
+                <w:webHidden/>
+              </w:rPr>
+              <w:fldChar w:fldCharType="end"/>
+            </w:r>
+          </w:hyperlink>
+        </w:p>
+        <w:p>
+          <w:pPr>
+            <w:pStyle w:val="TOC1"/>
+            <w:tabs>
+              <w:tab w:val="right" w:leader="dot" w:pos="9350"/>
+            </w:tabs>
+            <w:rPr>
+              <w:rFonts w:eastAsiaTheme="minorEastAsia"/>
+              <w:noProof/>
+              <w:lang w:eastAsia="en-CA"/>
+            </w:rPr>
+          </w:pPr>
+          <w:hyperlink w:anchor="_Toc100047641" w:history="1">
+            <w:r>
+              <w:rPr>
+                <w:rStyle w:val="Hyperlink"/>
+                <w:noProof/>
+              </w:rPr>
+              <w:t>Managing the Semesters:</w:t>
+            </w:r>
+            <w:r>
+              <w:rPr>
+                <w:noProof/>
+                <w:webHidden/>
+              </w:rPr>
+              <w:tab/>
+            </w:r>
+            <w:r>
+              <w:rPr>
+                <w:noProof/>
+                <w:webHidden/>
+              </w:rPr>
+              <w:fldChar w:fldCharType="begin"/>
+            </w:r>
+            <w:r>
+              <w:rPr>
+                <w:noProof/>
+                <w:webHidden/>
+              </w:rPr>
+              <w:instrText xml:space="preserve"> PAGEREF _Toc100047641 \h </w:instrText>
+            </w:r>
+            <w:r>
+              <w:rPr>
+                <w:noProof/>
+                <w:webHidden/>
+              </w:rPr>
+            </w:r>
+            <w:r>
+              <w:rPr>
+                <w:noProof/>
+                <w:webHidden/>
+              </w:rPr>
+              <w:fldChar w:fldCharType="separate"/>
+            </w:r>
+            <w:r>
+              <w:rPr>
+                <w:noProof/>
+                <w:webHidden/>
+              </w:rPr>
+              <w:t>8</w:t>
+            </w:r>
+            <w:r>
+              <w:rPr>
+                <w:noProof/>
+                <w:webHidden/>
+              </w:rPr>
+              <w:fldChar w:fldCharType="end"/>
+            </w:r>
+          </w:hyperlink>
+        </w:p>
+        <w:p>
+          <w:pPr>
+            <w:pStyle w:val="TOC2"/>
+            <w:tabs>
+              <w:tab w:val="right" w:leader="dot" w:pos="9350"/>
+            </w:tabs>
+            <w:rPr>
+              <w:rFonts w:eastAsiaTheme="minorEastAsia"/>
+              <w:noProof/>
+              <w:lang w:eastAsia="en-CA"/>
+            </w:rPr>
+          </w:pPr>
+          <w:hyperlink w:anchor="_Toc100047642" w:history="1">
+            <w:r>
+              <w:rPr>
+                <w:rStyle w:val="Hyperlink"/>
+                <w:noProof/>
+              </w:rPr>
+              <w:t>How to view the semesters:</w:t>
+            </w:r>
+            <w:r>
+              <w:rPr>
+                <w:noProof/>
+                <w:webHidden/>
+              </w:rPr>
+              <w:tab/>
+            </w:r>
+            <w:r>
+              <w:rPr>
+                <w:noProof/>
+                <w:webHidden/>
+              </w:rPr>
+              <w:fldChar w:fldCharType="begin"/>
+            </w:r>
+            <w:r>
+              <w:rPr>
+                <w:noProof/>
+                <w:webHidden/>
+              </w:rPr>
+              <w:instrText xml:space="preserve"> PAGEREF _Toc100047642 \h </w:instrText>
+            </w:r>
+            <w:r>
+              <w:rPr>
+                <w:noProof/>
+                <w:webHidden/>
+              </w:rPr>
+            </w:r>
+            <w:r>
+              <w:rPr>
+                <w:noProof/>
+                <w:webHidden/>
+              </w:rPr>
+              <w:fldChar w:fldCharType="separate"/>
+            </w:r>
+            <w:r>
+              <w:rPr>
+                <w:noProof/>
+                <w:webHidden/>
+              </w:rPr>
+              <w:t>8</w:t>
+            </w:r>
+            <w:r>
+              <w:rPr>
+                <w:noProof/>
+                <w:webHidden/>
+              </w:rPr>
+              <w:fldChar w:fldCharType="end"/>
+            </w:r>
+          </w:hyperlink>
+        </w:p>
+        <w:p>
+          <w:pPr>
+            <w:pStyle w:val="TOC2"/>
+            <w:tabs>
+              <w:tab w:val="right" w:leader="dot" w:pos="9350"/>
+            </w:tabs>
+            <w:rPr>
+              <w:rFonts w:eastAsiaTheme="minorEastAsia"/>
+              <w:noProof/>
+              <w:lang w:eastAsia="en-CA"/>
+            </w:rPr>
+          </w:pPr>
+          <w:hyperlink w:anchor="_Toc100047643" w:history="1">
+            <w:r>
+              <w:rPr>
+                <w:rStyle w:val="Hyperlink"/>
+                <w:noProof/>
+              </w:rPr>
+              <w:t>How to view specific semester data:</w:t>
+            </w:r>
+            <w:r>
+              <w:rPr>
+                <w:noProof/>
+                <w:webHidden/>
+              </w:rPr>
+              <w:tab/>
+            </w:r>
+            <w:r>
+              <w:rPr>
+                <w:noProof/>
+                <w:webHidden/>
+              </w:rPr>
+              <w:fldChar w:fldCharType="begin"/>
+            </w:r>
+            <w:r>
+              <w:rPr>
+                <w:noProof/>
+                <w:webHidden/>
+              </w:rPr>
+              <w:instrText xml:space="preserve"> PAGEREF _Toc100047643 \h </w:instrText>
+            </w:r>
+            <w:r>
+              <w:rPr>
+                <w:noProof/>
+                <w:webHidden/>
+              </w:rPr>
+            </w:r>
+            <w:r>
+              <w:rPr>
+                <w:noProof/>
+                <w:webHidden/>
+              </w:rPr>
+              <w:fldChar w:fldCharType="separate"/>
+            </w:r>
+            <w:r>
+              <w:rPr>
+                <w:noProof/>
+                <w:webHidden/>
+              </w:rPr>
+              <w:t>9</w:t>
+            </w:r>
+            <w:r>
+              <w:rPr>
+                <w:noProof/>
+                <w:webHidden/>
+              </w:rPr>
+              <w:fldChar w:fldCharType="end"/>
+            </w:r>
+          </w:hyperlink>
+        </w:p>
+        <w:p>
+          <w:pPr>
+            <w:pStyle w:val="TOC2"/>
+            <w:tabs>
+              <w:tab w:val="right" w:leader="dot" w:pos="9350"/>
+            </w:tabs>
+            <w:rPr>
+              <w:rFonts w:eastAsiaTheme="minorEastAsia"/>
+              <w:noProof/>
+              <w:lang w:eastAsia="en-CA"/>
+            </w:rPr>
+          </w:pPr>
+          <w:hyperlink w:anchor="_Toc100047644" w:history="1">
+            <w:r>
+              <w:rPr>
+                <w:rStyle w:val="Hyperlink"/>
+                <w:noProof/>
+              </w:rPr>
+              <w:t>How to edit an existing semester:</w:t>
+            </w:r>
+            <w:r>
+              <w:rPr>
+                <w:noProof/>
+                <w:webHidden/>
+              </w:rPr>
+              <w:tab/>
+            </w:r>
+            <w:r>
+              <w:rPr>
+                <w:noProof/>
+                <w:webHidden/>
+              </w:rPr>
+              <w:fldChar w:fldCharType="begin"/>
+            </w:r>
+            <w:r>
+              <w:rPr>
+                <w:noProof/>
+                <w:webHidden/>
+              </w:rPr>
+              <w:instrText xml:space="preserve"> PAGEREF _Toc100047644 \h </w:instrText>
+            </w:r>
+            <w:r>
+              <w:rPr>
+                <w:noProof/>
+                <w:webHidden/>
+              </w:rPr>
+            </w:r>
+            <w:r>
+              <w:rPr>
+                <w:noProof/>
+                <w:webHidden/>
+              </w:rPr>
+              <w:fldChar w:fldCharType="separate"/>
+            </w:r>
+            <w:r>
+              <w:rPr>
+                <w:noProof/>
+                <w:webHidden/>
+              </w:rPr>
+              <w:t>10</w:t>
+            </w:r>
+            <w:r>
+              <w:rPr>
+                <w:noProof/>
+                <w:webHidden/>
+              </w:rPr>
+              <w:fldChar w:fldCharType="end"/>
+            </w:r>
+          </w:hyperlink>
+        </w:p>
+        <w:p>
+          <w:pPr>
+            <w:pStyle w:val="TOC2"/>
+            <w:tabs>
+              <w:tab w:val="right" w:leader="dot" w:pos="9350"/>
+            </w:tabs>
+            <w:rPr>
+              <w:rFonts w:eastAsiaTheme="minorEastAsia"/>
+              <w:noProof/>
+              <w:lang w:eastAsia="en-CA"/>
+            </w:rPr>
+          </w:pPr>
+          <w:hyperlink w:anchor="_Toc100047645" w:history="1">
+            <w:r>
+              <w:rPr>
+                <w:rStyle w:val="Hyperlink"/>
+                <w:noProof/>
+              </w:rPr>
+              <w:t>How to delete a semester:</w:t>
+            </w:r>
+            <w:r>
+              <w:rPr>
+                <w:noProof/>
+                <w:webHidden/>
+              </w:rPr>
+              <w:tab/>
+            </w:r>
+            <w:r>
+              <w:rPr>
+                <w:noProof/>
+                <w:webHidden/>
+              </w:rPr>
+              <w:fldChar w:fldCharType="begin"/>
+            </w:r>
+            <w:r>
+              <w:rPr>
+                <w:noProof/>
+                <w:webHidden/>
+              </w:rPr>
+              <w:instrText xml:space="preserve"> PAGEREF _Toc100047645 \h </w:instrText>
+            </w:r>
+            <w:r>
+              <w:rPr>
+                <w:noProof/>
+                <w:webHidden/>
+              </w:rPr>
+            </w:r>
+            <w:r>
+              <w:rPr>
+                <w:noProof/>
+                <w:webHidden/>
+              </w:rPr>
+              <w:fldChar w:fldCharType="separate"/>
+            </w:r>
+            <w:r>
+              <w:rPr>
+                <w:noProof/>
+                <w:webHidden/>
+              </w:rPr>
+              <w:t>11</w:t>
+            </w:r>
+            <w:r>
+              <w:rPr>
+                <w:noProof/>
+                <w:webHidden/>
+              </w:rPr>
+              <w:fldChar w:fldCharType="end"/>
+            </w:r>
+          </w:hyperlink>
+        </w:p>
+        <w:p>
+          <w:pPr>
+            <w:pStyle w:val="TOC2"/>
+            <w:tabs>
+              <w:tab w:val="right" w:leader="dot" w:pos="9350"/>
+            </w:tabs>
+            <w:rPr>
+              <w:rFonts w:eastAsiaTheme="minorEastAsia"/>
+              <w:noProof/>
+              <w:lang w:eastAsia="en-CA"/>
+            </w:rPr>
+          </w:pPr>
+          <w:hyperlink w:anchor="_Toc100047646" w:history="1">
+            <w:r>
+              <w:rPr>
+                <w:rStyle w:val="Hyperlink"/>
+                <w:noProof/>
+              </w:rPr>
+              <w:t>How to add a semester:</w:t>
+            </w:r>
+            <w:r>
+              <w:rPr>
+                <w:noProof/>
+                <w:webHidden/>
+              </w:rPr>
+              <w:tab/>
+            </w:r>
+            <w:r>
+              <w:rPr>
+                <w:noProof/>
+                <w:webHidden/>
+              </w:rPr>
+              <w:fldChar w:fldCharType="begin"/>
+            </w:r>
+            <w:r>
+              <w:rPr>
+                <w:noProof/>
+                <w:webHidden/>
+              </w:rPr>
+              <w:instrText xml:space="preserve"> PAGEREF _Toc100047646 \h </w:instrText>
+            </w:r>
+            <w:r>
+              <w:rPr>
+                <w:noProof/>
+                <w:webHidden/>
+              </w:rPr>
+            </w:r>
+            <w:r>
+              <w:rPr>
+                <w:noProof/>
+                <w:webHidden/>
+              </w:rPr>
+              <w:fldChar w:fldCharType="separate"/>
+            </w:r>
+            <w:r>
+              <w:rPr>
+                <w:noProof/>
+                <w:webHidden/>
+              </w:rPr>
+              <w:t>11</w:t>
+            </w:r>
+            <w:r>
+              <w:rPr>
+                <w:noProof/>
+                <w:webHidden/>
+              </w:rPr>
+              <w:fldChar w:fldCharType="end"/>
+            </w:r>
+          </w:hyperlink>
+        </w:p>
+        <w:p>
+          <w:pPr>
+            <w:pStyle w:val="TOC1"/>
+            <w:tabs>
+              <w:tab w:val="right" w:leader="dot" w:pos="9350"/>
+            </w:tabs>
+            <w:rPr>
+              <w:rFonts w:eastAsiaTheme="minorEastAsia"/>
+              <w:noProof/>
+              <w:lang w:eastAsia="en-CA"/>
+            </w:rPr>
+          </w:pPr>
+          <w:hyperlink w:anchor="_Toc100047647" w:history="1">
+            <w:r>
+              <w:rPr>
+                <w:rStyle w:val="Hyperlink"/>
+                <w:noProof/>
+              </w:rPr>
+              <w:t>Managing the Questions:</w:t>
+            </w:r>
+            <w:r>
+              <w:rPr>
+                <w:noProof/>
+                <w:webHidden/>
+              </w:rPr>
+              <w:tab/>
+            </w:r>
+            <w:r>
+              <w:rPr>
+                <w:noProof/>
+                <w:webHidden/>
+              </w:rPr>
+              <w:fldChar w:fldCharType="begin"/>
+            </w:r>
+            <w:r>
+              <w:rPr>
+                <w:noProof/>
+                <w:webHidden/>
+              </w:rPr>
+              <w:instrText xml:space="preserve"> PAGEREF _Toc100047647 \h </w:instrText>
+            </w:r>
+            <w:r>
+              <w:rPr>
+                <w:noProof/>
+                <w:webHidden/>
+              </w:rPr>
+            </w:r>
+            <w:r>
+              <w:rPr>
+                <w:noProof/>
+                <w:webHidden/>
+              </w:rPr>
+              <w:fldChar w:fldCharType="separate"/>
+            </w:r>
+            <w:r>
+              <w:rPr>
+                <w:noProof/>
+                <w:webHidden/>
+              </w:rPr>
+              <w:t>12</w:t>
+            </w:r>
+            <w:r>
+              <w:rPr>
+                <w:noProof/>
+                <w:webHidden/>
+              </w:rPr>
+              <w:fldChar w:fldCharType="end"/>
+            </w:r>
+          </w:hyperlink>
+        </w:p>
+        <w:p>
+          <w:pPr>
+            <w:pStyle w:val="TOC2"/>
+            <w:tabs>
+              <w:tab w:val="right" w:leader="dot" w:pos="9350"/>
+            </w:tabs>
+            <w:rPr>
+              <w:rFonts w:eastAsiaTheme="minorEastAsia"/>
+              <w:noProof/>
+              <w:lang w:eastAsia="en-CA"/>
+            </w:rPr>
+          </w:pPr>
+          <w:hyperlink w:anchor="_Toc100047648" w:history="1">
+            <w:r>
+              <w:rPr>
+                <w:rStyle w:val="Hyperlink"/>
+                <w:noProof/>
+              </w:rPr>
+              <w:t>How to view the Questions:</w:t>
+            </w:r>
+            <w:r>
+              <w:rPr>
+                <w:noProof/>
+                <w:webHidden/>
+              </w:rPr>
+              <w:tab/>
+            </w:r>
+            <w:r>
+              <w:rPr>
+                <w:noProof/>
+                <w:webHidden/>
+              </w:rPr>
+              <w:fldChar w:fldCharType="begin"/>
+            </w:r>
+            <w:r>
+              <w:rPr>
+                <w:noProof/>
+                <w:webHidden/>
+              </w:rPr>
+              <w:instrText xml:space="preserve"> PAGEREF _Toc100047648 \h </w:instrText>
+            </w:r>
+            <w:r>
+              <w:rPr>
+                <w:noProof/>
+                <w:webHidden/>
+              </w:rPr>
+            </w:r>
+            <w:r>
+              <w:rPr>
+                <w:noProof/>
+                <w:webHidden/>
+              </w:rPr>
+              <w:fldChar w:fldCharType="separate"/>
+            </w:r>
+            <w:r>
+              <w:rPr>
+                <w:noProof/>
+                <w:webHidden/>
+              </w:rPr>
+              <w:t>12</w:t>
+            </w:r>
+            <w:r>
+              <w:rPr>
+                <w:noProof/>
+                <w:webHidden/>
+              </w:rPr>
+              <w:fldChar w:fldCharType="end"/>
+            </w:r>
+          </w:hyperlink>
+        </w:p>
+        <w:p>
+          <w:pPr>
+            <w:pStyle w:val="TOC2"/>
+            <w:tabs>
+              <w:tab w:val="right" w:leader="dot" w:pos="9350"/>
+            </w:tabs>
+            <w:rPr>
+              <w:rFonts w:eastAsiaTheme="minorEastAsia"/>
+              <w:noProof/>
+              <w:lang w:eastAsia="en-CA"/>
+            </w:rPr>
+          </w:pPr>
+          <w:hyperlink w:anchor="_Toc100047649" w:history="1">
+            <w:r>
+              <w:rPr>
+                <w:rStyle w:val="Hyperlink"/>
+                <w:noProof/>
+              </w:rPr>
+              <w:t>How to view specific question data:</w:t>
+            </w:r>
+            <w:r>
+              <w:rPr>
+                <w:noProof/>
+                <w:webHidden/>
+              </w:rPr>
+              <w:tab/>
+            </w:r>
+            <w:r>
+              <w:rPr>
+                <w:noProof/>
+                <w:webHidden/>
+              </w:rPr>
+              <w:fldChar w:fldCharType="begin"/>
+            </w:r>
+            <w:r>
+              <w:rPr>
+                <w:noProof/>
+                <w:webHidden/>
+              </w:rPr>
+              <w:instrText xml:space="preserve"> PAGEREF _Toc100047649 \h </w:instrText>
+            </w:r>
+            <w:r>
+              <w:rPr>
+                <w:noProof/>
+                <w:webHidden/>
+              </w:rPr>
+            </w:r>
+            <w:r>
+              <w:rPr>
+                <w:noProof/>
+                <w:webHidden/>
+              </w:rPr>
+              <w:fldChar w:fldCharType="separate"/>
+            </w:r>
+            <w:r>
+              <w:rPr>
+                <w:noProof/>
+                <w:webHidden/>
+              </w:rPr>
+              <w:t>12</w:t>
+            </w:r>
+            <w:r>
+              <w:rPr>
+                <w:noProof/>
+                <w:webHidden/>
+              </w:rPr>
+              <w:fldChar w:fldCharType="end"/>
+            </w:r>
+          </w:hyperlink>
+        </w:p>
+        <w:p>
+          <w:pPr>
+            <w:pStyle w:val="TOC2"/>
+            <w:tabs>
+              <w:tab w:val="right" w:leader="dot" w:pos="9350"/>
+            </w:tabs>
+            <w:rPr>
+              <w:rFonts w:eastAsiaTheme="minorEastAsia"/>
+              <w:noProof/>
+              <w:lang w:eastAsia="en-CA"/>
+            </w:rPr>
+          </w:pPr>
+          <w:hyperlink w:anchor="_Toc100047650" w:history="1">
+            <w:r>
+              <w:rPr>
+                <w:rStyle w:val="Hyperlink"/>
+                <w:noProof/>
+              </w:rPr>
+              <w:t>How to edit an existing Question:</w:t>
+            </w:r>
+            <w:r>
+              <w:rPr>
+                <w:noProof/>
+                <w:webHidden/>
+              </w:rPr>
+              <w:tab/>
+            </w:r>
+            <w:r>
+              <w:rPr>
+                <w:noProof/>
+                <w:webHidden/>
+              </w:rPr>
+              <w:fldChar w:fldCharType="begin"/>
+            </w:r>
+            <w:r>
+              <w:rPr>
+                <w:noProof/>
+                <w:webHidden/>
+              </w:rPr>
+              <w:instrText xml:space="preserve"> PAGEREF _Toc100047650 \h </w:instrText>
+            </w:r>
+            <w:r>
+              <w:rPr>
+                <w:noProof/>
+                <w:webHidden/>
+              </w:rPr>
+            </w:r>
+            <w:r>
+              <w:rPr>
+                <w:noProof/>
+                <w:webHidden/>
+              </w:rPr>
+              <w:fldChar w:fldCharType="separate"/>
+            </w:r>
+            <w:r>
+              <w:rPr>
+                <w:noProof/>
+                <w:webHidden/>
+              </w:rPr>
+              <w:t>13</w:t>
+            </w:r>
+            <w:r>
+              <w:rPr>
+                <w:noProof/>
+                <w:webHidden/>
+              </w:rPr>
+              <w:fldChar w:fldCharType="end"/>
+            </w:r>
+          </w:hyperlink>
+        </w:p>
+        <w:p>
+          <w:pPr>
+            <w:pStyle w:val="TOC2"/>
+            <w:tabs>
+              <w:tab w:val="right" w:leader="dot" w:pos="9350"/>
+            </w:tabs>
+            <w:rPr>
+              <w:rFonts w:eastAsiaTheme="minorEastAsia"/>
+              <w:noProof/>
+              <w:lang w:eastAsia="en-CA"/>
+            </w:rPr>
+          </w:pPr>
+          <w:hyperlink w:anchor="_Toc100047651" w:history="1">
+            <w:r>
+              <w:rPr>
+                <w:rStyle w:val="Hyperlink"/>
+                <w:noProof/>
+              </w:rPr>
+              <w:t>How to delete a question:</w:t>
+            </w:r>
+            <w:r>
+              <w:rPr>
+                <w:noProof/>
+                <w:webHidden/>
+              </w:rPr>
+              <w:tab/>
+            </w:r>
+            <w:r>
+              <w:rPr>
+                <w:noProof/>
+                <w:webHidden/>
+              </w:rPr>
+              <w:fldChar w:fldCharType="begin"/>
+            </w:r>
+            <w:r>
+              <w:rPr>
+                <w:noProof/>
+                <w:webHidden/>
+              </w:rPr>
+              <w:instrText xml:space="preserve"> PAGEREF _Toc100047651 \h </w:instrText>
+            </w:r>
+            <w:r>
+              <w:rPr>
+                <w:noProof/>
+                <w:webHidden/>
+              </w:rPr>
+            </w:r>
+            <w:r>
+              <w:rPr>
+                <w:noProof/>
+                <w:webHidden/>
+              </w:rPr>
+              <w:fldChar w:fldCharType="separate"/>
+            </w:r>
+            <w:r>
+              <w:rPr>
+                <w:noProof/>
+                <w:webHidden/>
+              </w:rPr>
+              <w:t>13</w:t>
+            </w:r>
+            <w:r>
+              <w:rPr>
+                <w:noProof/>
+                <w:webHidden/>
+              </w:rPr>
+              <w:fldChar w:fldCharType="end"/>
+            </w:r>
+          </w:hyperlink>
+        </w:p>
+        <w:p>
+          <w:pPr>
+            <w:pStyle w:val="TOC2"/>
+            <w:tabs>
+              <w:tab w:val="right" w:leader="dot" w:pos="9350"/>
+            </w:tabs>
+            <w:rPr>
+              <w:rFonts w:eastAsiaTheme="minorEastAsia"/>
+              <w:noProof/>
+              <w:lang w:eastAsia="en-CA"/>
+            </w:rPr>
+          </w:pPr>
+          <w:hyperlink w:anchor="_Toc100047652" w:history="1">
+            <w:r>
+              <w:rPr>
+                <w:rStyle w:val="Hyperlink"/>
+                <w:noProof/>
+              </w:rPr>
+              <w:t>How to add a new Question:</w:t>
+            </w:r>
+            <w:r>
+              <w:rPr>
+                <w:noProof/>
+                <w:webHidden/>
+              </w:rPr>
+              <w:tab/>
+            </w:r>
+            <w:r>
+              <w:rPr>
+                <w:noProof/>
+                <w:webHidden/>
+              </w:rPr>
+              <w:fldChar w:fldCharType="begin"/>
+            </w:r>
+            <w:r>
+              <w:rPr>
+                <w:noProof/>
+                <w:webHidden/>
+              </w:rPr>
+              <w:instrText xml:space="preserve"> PAGEREF _Toc100047652 \h </w:instrText>
+            </w:r>
+            <w:r>
+              <w:rPr>
+                <w:noProof/>
+                <w:webHidden/>
+              </w:rPr>
+            </w:r>
+            <w:r>
+              <w:rPr>
+                <w:noProof/>
+                <w:webHidden/>
+              </w:rPr>
+              <w:fldChar w:fldCharType="separate"/>
+            </w:r>
+            <w:r>
+              <w:rPr>
+                <w:noProof/>
+                <w:webHidden/>
+              </w:rPr>
+              <w:t>14</w:t>
             </w:r>
             <w:r>
               <w:rPr>
@@ -802,97 +1654,9 @@
     </w:p>
     <w:p>
       <w:pPr>
-        <w:rPr>
-          <w:sz w:val="24"/>
-          <w:szCs w:val="24"/>
-        </w:rPr>
-      </w:pPr>
-    </w:p>
-    <w:p>
-      <w:pPr>
-        <w:rPr>
-          <w:sz w:val="24"/>
-          <w:szCs w:val="24"/>
-        </w:rPr>
-      </w:pPr>
-    </w:p>
-    <w:p>
-      <w:pPr>
-        <w:rPr>
-          <w:sz w:val="24"/>
-          <w:szCs w:val="24"/>
-        </w:rPr>
-      </w:pPr>
-    </w:p>
-    <w:p>
-      <w:pPr>
-        <w:rPr>
-          <w:sz w:val="24"/>
-          <w:szCs w:val="24"/>
-        </w:rPr>
-      </w:pPr>
-    </w:p>
-    <w:p>
-      <w:pPr>
-        <w:rPr>
-          <w:sz w:val="24"/>
-          <w:szCs w:val="24"/>
-        </w:rPr>
-      </w:pPr>
-    </w:p>
-    <w:p>
-      <w:pPr>
-        <w:rPr>
-          <w:sz w:val="24"/>
-          <w:szCs w:val="24"/>
-        </w:rPr>
-      </w:pPr>
-    </w:p>
-    <w:p>
-      <w:pPr>
-        <w:rPr>
-          <w:sz w:val="24"/>
-          <w:szCs w:val="24"/>
-        </w:rPr>
-      </w:pPr>
-    </w:p>
-    <w:p>
-      <w:pPr>
-        <w:rPr>
-          <w:sz w:val="24"/>
-          <w:szCs w:val="24"/>
-        </w:rPr>
-      </w:pPr>
-    </w:p>
-    <w:p>
-      <w:pPr>
-        <w:rPr>
-          <w:sz w:val="24"/>
-          <w:szCs w:val="24"/>
-        </w:rPr>
-      </w:pPr>
-    </w:p>
-    <w:p>
-      <w:pPr>
-        <w:rPr>
-          <w:sz w:val="24"/>
-          <w:szCs w:val="24"/>
-        </w:rPr>
-      </w:pPr>
-    </w:p>
-    <w:p>
-      <w:pPr>
-        <w:rPr>
-          <w:sz w:val="24"/>
-          <w:szCs w:val="24"/>
-        </w:rPr>
-      </w:pPr>
-    </w:p>
-    <w:p>
-      <w:pPr>
         <w:pStyle w:val="Heading1"/>
       </w:pPr>
-      <w:bookmarkStart w:id="0" w:name="_Toc99959218"/>
+      <w:bookmarkStart w:id="0" w:name="_Toc100047634"/>
       <w:r>
         <w:lastRenderedPageBreak/>
         <w:t>How to Login as Admin User:</w:t>
@@ -1124,7 +1888,7 @@
       <w:pPr>
         <w:pStyle w:val="Heading1"/>
       </w:pPr>
-      <w:bookmarkStart w:id="1" w:name="_Toc99959219"/>
+      <w:bookmarkStart w:id="1" w:name="_Toc100047635"/>
       <w:r>
         <w:lastRenderedPageBreak/>
         <w:t>M</w:t>
@@ -1144,7 +1908,7 @@
       <w:pPr>
         <w:pStyle w:val="Heading2"/>
       </w:pPr>
-      <w:bookmarkStart w:id="2" w:name="_Toc99959220"/>
+      <w:bookmarkStart w:id="2" w:name="_Toc100047636"/>
       <w:r>
         <w:t>How to view the courses:</w:t>
       </w:r>
@@ -1204,7 +1968,7 @@
       <w:pPr>
         <w:pStyle w:val="Heading2"/>
       </w:pPr>
-      <w:bookmarkStart w:id="3" w:name="_Toc99959221"/>
+      <w:bookmarkStart w:id="3" w:name="_Toc100047637"/>
       <w:r>
         <w:t>How to view specific course data:</w:t>
       </w:r>
@@ -1272,7 +2036,7 @@
       <w:pPr>
         <w:pStyle w:val="Heading2"/>
       </w:pPr>
-      <w:bookmarkStart w:id="4" w:name="_Toc99959222"/>
+      <w:bookmarkStart w:id="4" w:name="_Toc100047638"/>
       <w:r>
         <w:lastRenderedPageBreak/>
         <w:t>How to edit an existing course:</w:t>
@@ -1371,7 +2135,7 @@
       <w:pPr>
         <w:pStyle w:val="Heading2"/>
       </w:pPr>
-      <w:bookmarkStart w:id="5" w:name="_Toc99959223"/>
+      <w:bookmarkStart w:id="5" w:name="_Toc100047639"/>
       <w:r>
         <w:t>How to delete a course:</w:t>
       </w:r>
@@ -1437,7 +2201,7 @@
       <w:pPr>
         <w:pStyle w:val="Heading2"/>
       </w:pPr>
-      <w:bookmarkStart w:id="6" w:name="_Toc99959224"/>
+      <w:bookmarkStart w:id="6" w:name="_Toc100047640"/>
       <w:r>
         <w:t>How to add a course:</w:t>
       </w:r>
@@ -1657,17 +2421,21 @@
       <w:pPr>
         <w:pStyle w:val="Heading1"/>
       </w:pPr>
+      <w:bookmarkStart w:id="7" w:name="_Toc100047641"/>
       <w:r>
         <w:t>Managing the Semesters:</w:t>
       </w:r>
-    </w:p>
-    <w:p>
+      <w:bookmarkEnd w:id="7"/>
+    </w:p>
+    <w:p>
+      <w:bookmarkStart w:id="8" w:name="_Toc100047642"/>
       <w:r>
         <w:rPr>
           <w:rStyle w:val="Heading2Char"/>
         </w:rPr>
-        <w:t>How to view all the semesters:</w:t>
-      </w:r>
+        <w:t>How to view the semesters:</w:t>
+      </w:r>
+      <w:bookmarkEnd w:id="8"/>
       <w:r>
         <w:br/>
         <w:t xml:space="preserve">When on the Admin Panel home </w:t>
@@ -1786,9 +2554,17 @@
         <w:lastRenderedPageBreak/>
         <w:t xml:space="preserve"> </w:t>
       </w:r>
-      <w:r>
-        <w:t>How to view all data about specific semester:</w:t>
-      </w:r>
+      <w:bookmarkStart w:id="9" w:name="_Toc100047643"/>
+      <w:r>
+        <w:t>How to view specific semester</w:t>
+      </w:r>
+      <w:r>
+        <w:t xml:space="preserve"> data</w:t>
+      </w:r>
+      <w:r>
+        <w:t>:</w:t>
+      </w:r>
+      <w:bookmarkEnd w:id="9"/>
     </w:p>
     <w:p>
       <w:r>
@@ -1907,10 +2683,18 @@
       <w:pPr>
         <w:pStyle w:val="Heading2"/>
       </w:pPr>
+      <w:bookmarkStart w:id="10" w:name="_Toc100047644"/>
       <w:r>
         <w:lastRenderedPageBreak/>
-        <w:t>How to edit a semester:</w:t>
-      </w:r>
+        <w:t>How to edit a</w:t>
+      </w:r>
+      <w:r>
+        <w:t>n existing</w:t>
+      </w:r>
+      <w:r>
+        <w:t xml:space="preserve"> semester:</w:t>
+      </w:r>
+      <w:bookmarkEnd w:id="10"/>
     </w:p>
     <w:p>
       <w:r>
@@ -1991,14 +2775,22 @@
       <w:pPr>
         <w:pStyle w:val="Heading2"/>
       </w:pPr>
+      <w:bookmarkStart w:id="11" w:name="_Toc100047645"/>
       <w:r>
         <w:lastRenderedPageBreak/>
         <w:t>How to delete a semester:</w:t>
       </w:r>
-    </w:p>
-    <w:p>
-      <w:r>
-        <w:t>To delete a semester you need to be on the View Semesters page and click the corresponding delete button on the course you would like to delete. You will be brought to a page that looks like the image below.</w:t>
+      <w:bookmarkEnd w:id="11"/>
+    </w:p>
+    <w:p>
+      <w:r>
+        <w:t xml:space="preserve">To delete a </w:t>
+      </w:r>
+      <w:r>
+        <w:t>semester,</w:t>
+      </w:r>
+      <w:r>
+        <w:t xml:space="preserve"> you need to be on the View Semesters page and click the corresponding delete button on the course you would like to delete. You will be brought to a page that looks like the image below.</w:t>
       </w:r>
     </w:p>
     <w:p>
@@ -2048,11 +2840,833 @@
     </w:p>
     <w:p>
       <w:r>
-        <w:t>Once you click the delete button on this page you will be brought to the View Semesters page and you will no longer see the semester there that you just deleted.</w:t>
+        <w:t xml:space="preserve">Once you click the delete button on this page you will be brought to the View Semesters </w:t>
+      </w:r>
+      <w:r>
+        <w:t>page,</w:t>
+      </w:r>
+      <w:r>
+        <w:t xml:space="preserve"> and you will no longer see the semester there that you just deleted.</w:t>
+      </w:r>
+    </w:p>
+    <w:p>
+      <w:pPr>
+        <w:pStyle w:val="Heading2"/>
+      </w:pPr>
+      <w:bookmarkStart w:id="12" w:name="_Toc100047646"/>
+      <w:r>
+        <w:t>How to add a semester:</w:t>
+      </w:r>
+      <w:bookmarkEnd w:id="12"/>
+    </w:p>
+    <w:p>
+      <w:r>
+        <w:t>To add a semester, you need to be on the View Semesters page and there will be a button above the table that is labeled “Add Semester” Once you click that button it should bring you to a page that looks like the screen shot below.</w:t>
+      </w:r>
+    </w:p>
+    <w:p>
+      <w:pPr>
+        <w:jc w:val="center"/>
+      </w:pPr>
+      <w:r>
+        <w:rPr>
+          <w:noProof/>
+        </w:rPr>
+        <w:drawing>
+          <wp:inline distT="0" distB="0" distL="0" distR="0" wp14:anchorId="04BEDE59" wp14:editId="26217B63">
+            <wp:extent cx="5181600" cy="4309696"/>
+            <wp:effectExtent l="0" t="0" r="0" b="0"/>
+            <wp:docPr id="9" name="Picture 9" descr="Graphical user interface, application&#10;&#10;Description automatically generated"/>
+            <wp:cNvGraphicFramePr>
+              <a:graphicFrameLocks xmlns:a="http://schemas.openxmlformats.org/drawingml/2006/main" noChangeAspect="1"/>
+            </wp:cNvGraphicFramePr>
+            <a:graphic xmlns:a="http://schemas.openxmlformats.org/drawingml/2006/main">
+              <a:graphicData uri="http://schemas.openxmlformats.org/drawingml/2006/picture">
+                <pic:pic xmlns:pic="http://schemas.openxmlformats.org/drawingml/2006/picture">
+                  <pic:nvPicPr>
+                    <pic:cNvPr id="9" name="Picture 9" descr="Graphical user interface, application&#10;&#10;Description automatically generated"/>
+                    <pic:cNvPicPr/>
+                  </pic:nvPicPr>
+                  <pic:blipFill>
+                    <a:blip r:embed="rId21"/>
+                    <a:stretch>
+                      <a:fillRect/>
+                    </a:stretch>
+                  </pic:blipFill>
+                  <pic:spPr>
+                    <a:xfrm>
+                      <a:off x="0" y="0"/>
+                      <a:ext cx="5191772" cy="4318156"/>
+                    </a:xfrm>
+                    <a:prstGeom prst="rect">
+                      <a:avLst/>
+                    </a:prstGeom>
+                  </pic:spPr>
+                </pic:pic>
+              </a:graphicData>
+            </a:graphic>
+          </wp:inline>
+        </w:drawing>
+      </w:r>
+    </w:p>
+    <w:p>
+      <w:r>
+        <w:lastRenderedPageBreak/>
+        <w:t xml:space="preserve">Once you are on this page you can name the semester and select what courses will be offered in that semester. The naming convention of the semesters is </w:t>
+      </w:r>
+      <w:r>
+        <w:t xml:space="preserve">Season – Year. Once you have filled out </w:t>
+      </w:r>
+      <w:r>
+        <w:t>all</w:t>
+      </w:r>
+      <w:r>
+        <w:t xml:space="preserve"> the appropriate data you then click the “Add” button on the bottom then you will be forwarded back to the View Semesters </w:t>
+      </w:r>
+      <w:r>
+        <w:t>page,</w:t>
+      </w:r>
+      <w:r>
+        <w:t xml:space="preserve"> and you will see the new semester that you just added at the bottom of the list.</w:t>
+      </w:r>
+    </w:p>
+    <w:p>
+      <w:pPr>
+        <w:pStyle w:val="Heading1"/>
+      </w:pPr>
+      <w:bookmarkStart w:id="13" w:name="_Toc100047647"/>
+      <w:r>
+        <w:t>Managing the Questions:</w:t>
+      </w:r>
+      <w:bookmarkEnd w:id="13"/>
+    </w:p>
+    <w:p>
+      <w:pPr>
+        <w:pStyle w:val="Heading2"/>
+      </w:pPr>
+      <w:bookmarkStart w:id="14" w:name="_Toc100047648"/>
+      <w:r>
+        <w:t>How to view the Questions:</w:t>
+      </w:r>
+      <w:bookmarkEnd w:id="14"/>
+    </w:p>
+    <w:p>
+      <w:r>
+        <w:t>To view all the questions, you must be on the home page of the Admin Panel and then you click on the “View Questions” button. It should look like the screenshot below.</w:t>
+      </w:r>
+    </w:p>
+    <w:p>
+      <w:pPr>
+        <w:jc w:val="center"/>
+      </w:pPr>
+      <w:r>
+        <w:rPr>
+          <w:noProof/>
+        </w:rPr>
+        <w:drawing>
+          <wp:inline distT="0" distB="0" distL="0" distR="0" wp14:anchorId="71DF289E" wp14:editId="763426DD">
+            <wp:extent cx="5943600" cy="2583180"/>
+            <wp:effectExtent l="0" t="0" r="0" b="7620"/>
+            <wp:docPr id="11" name="Picture 11" descr="Chart, bar chart&#10;&#10;Description automatically generated"/>
+            <wp:cNvGraphicFramePr>
+              <a:graphicFrameLocks xmlns:a="http://schemas.openxmlformats.org/drawingml/2006/main" noChangeAspect="1"/>
+            </wp:cNvGraphicFramePr>
+            <a:graphic xmlns:a="http://schemas.openxmlformats.org/drawingml/2006/main">
+              <a:graphicData uri="http://schemas.openxmlformats.org/drawingml/2006/picture">
+                <pic:pic xmlns:pic="http://schemas.openxmlformats.org/drawingml/2006/picture">
+                  <pic:nvPicPr>
+                    <pic:cNvPr id="11" name="Picture 11" descr="Chart, bar chart&#10;&#10;Description automatically generated"/>
+                    <pic:cNvPicPr>
+                      <a:picLocks noChangeAspect="1" noChangeArrowheads="1"/>
+                    </pic:cNvPicPr>
+                  </pic:nvPicPr>
+                  <pic:blipFill>
+                    <a:blip r:embed="rId22">
+                      <a:extLst>
+                        <a:ext uri="{28A0092B-C50C-407E-A947-70E740481C1C}">
+                          <a14:useLocalDpi xmlns:a14="http://schemas.microsoft.com/office/drawing/2010/main" val="0"/>
+                        </a:ext>
+                      </a:extLst>
+                    </a:blip>
+                    <a:srcRect/>
+                    <a:stretch>
+                      <a:fillRect/>
+                    </a:stretch>
+                  </pic:blipFill>
+                  <pic:spPr bwMode="auto">
+                    <a:xfrm>
+                      <a:off x="0" y="0"/>
+                      <a:ext cx="5943600" cy="2583180"/>
+                    </a:xfrm>
+                    <a:prstGeom prst="rect">
+                      <a:avLst/>
+                    </a:prstGeom>
+                    <a:noFill/>
+                    <a:ln>
+                      <a:noFill/>
+                    </a:ln>
+                  </pic:spPr>
+                </pic:pic>
+              </a:graphicData>
+            </a:graphic>
+          </wp:inline>
+        </w:drawing>
+      </w:r>
+    </w:p>
+    <w:p>
+      <w:pPr>
+        <w:pStyle w:val="Heading2"/>
+      </w:pPr>
+      <w:bookmarkStart w:id="15" w:name="_Toc100047649"/>
+      <w:r>
+        <w:t>How to view specific question data:</w:t>
+      </w:r>
+      <w:bookmarkEnd w:id="15"/>
+    </w:p>
+    <w:p>
+      <w:r>
+        <w:t>When on the View Question page, you will see a list of questions and you just need to click the corresponding View button on the question that you would like to view the specific data about. When you click the view button you should be brought to a page that looks like the screen shot below.</w:t>
+      </w:r>
+    </w:p>
+    <w:p>
+      <w:pPr>
+        <w:jc w:val="center"/>
+      </w:pPr>
+      <w:r>
+        <w:rPr>
+          <w:noProof/>
+        </w:rPr>
+        <w:drawing>
+          <wp:inline distT="0" distB="0" distL="0" distR="0" wp14:anchorId="44EB7FDE" wp14:editId="32054300">
+            <wp:extent cx="5943600" cy="2439035"/>
+            <wp:effectExtent l="0" t="0" r="0" b="0"/>
+            <wp:docPr id="12" name="Picture 12" descr="Graphical user interface, text, application, email&#10;&#10;Description automatically generated"/>
+            <wp:cNvGraphicFramePr>
+              <a:graphicFrameLocks xmlns:a="http://schemas.openxmlformats.org/drawingml/2006/main" noChangeAspect="1"/>
+            </wp:cNvGraphicFramePr>
+            <a:graphic xmlns:a="http://schemas.openxmlformats.org/drawingml/2006/main">
+              <a:graphicData uri="http://schemas.openxmlformats.org/drawingml/2006/picture">
+                <pic:pic xmlns:pic="http://schemas.openxmlformats.org/drawingml/2006/picture">
+                  <pic:nvPicPr>
+                    <pic:cNvPr id="12" name="Picture 12" descr="Graphical user interface, text, application, email&#10;&#10;Description automatically generated"/>
+                    <pic:cNvPicPr/>
+                  </pic:nvPicPr>
+                  <pic:blipFill>
+                    <a:blip r:embed="rId23"/>
+                    <a:stretch>
+                      <a:fillRect/>
+                    </a:stretch>
+                  </pic:blipFill>
+                  <pic:spPr>
+                    <a:xfrm>
+                      <a:off x="0" y="0"/>
+                      <a:ext cx="5943600" cy="2439035"/>
+                    </a:xfrm>
+                    <a:prstGeom prst="rect">
+                      <a:avLst/>
+                    </a:prstGeom>
+                  </pic:spPr>
+                </pic:pic>
+              </a:graphicData>
+            </a:graphic>
+          </wp:inline>
+        </w:drawing>
+      </w:r>
+    </w:p>
+    <w:p>
+      <w:pPr>
+        <w:jc w:val="center"/>
+      </w:pPr>
+    </w:p>
+    <w:p>
+      <w:pPr>
+        <w:pStyle w:val="Heading2"/>
+      </w:pPr>
+      <w:bookmarkStart w:id="16" w:name="_Toc100047650"/>
+      <w:r>
+        <w:lastRenderedPageBreak/>
+        <w:t>How to edit an existing Question:</w:t>
+      </w:r>
+      <w:bookmarkEnd w:id="16"/>
+    </w:p>
+    <w:p>
+      <w:r>
+        <w:t>When on the View Question page, you need to click the edit button on the corresponding question that you would like to edit. When you click the button, you should be brought to a page that looks like the screenshot below.</w:t>
+      </w:r>
+    </w:p>
+    <w:p>
+      <w:pPr>
+        <w:jc w:val="center"/>
+      </w:pPr>
+      <w:r>
+        <w:rPr>
+          <w:noProof/>
+        </w:rPr>
+        <w:drawing>
+          <wp:inline distT="0" distB="0" distL="0" distR="0" wp14:anchorId="782AF4F4" wp14:editId="22011B06">
+            <wp:extent cx="5943600" cy="2877820"/>
+            <wp:effectExtent l="0" t="0" r="0" b="0"/>
+            <wp:docPr id="14" name="Picture 14" descr="Graphical user interface, text, application, email&#10;&#10;Description automatically generated"/>
+            <wp:cNvGraphicFramePr>
+              <a:graphicFrameLocks xmlns:a="http://schemas.openxmlformats.org/drawingml/2006/main" noChangeAspect="1"/>
+            </wp:cNvGraphicFramePr>
+            <a:graphic xmlns:a="http://schemas.openxmlformats.org/drawingml/2006/main">
+              <a:graphicData uri="http://schemas.openxmlformats.org/drawingml/2006/picture">
+                <pic:pic xmlns:pic="http://schemas.openxmlformats.org/drawingml/2006/picture">
+                  <pic:nvPicPr>
+                    <pic:cNvPr id="14" name="Picture 14" descr="Graphical user interface, text, application, email&#10;&#10;Description automatically generated"/>
+                    <pic:cNvPicPr/>
+                  </pic:nvPicPr>
+                  <pic:blipFill>
+                    <a:blip r:embed="rId24"/>
+                    <a:stretch>
+                      <a:fillRect/>
+                    </a:stretch>
+                  </pic:blipFill>
+                  <pic:spPr>
+                    <a:xfrm>
+                      <a:off x="0" y="0"/>
+                      <a:ext cx="5943600" cy="2877820"/>
+                    </a:xfrm>
+                    <a:prstGeom prst="rect">
+                      <a:avLst/>
+                    </a:prstGeom>
+                  </pic:spPr>
+                </pic:pic>
+              </a:graphicData>
+            </a:graphic>
+          </wp:inline>
+        </w:drawing>
+      </w:r>
+    </w:p>
+    <w:p>
+      <w:r>
+        <w:t xml:space="preserve">When on this page you can edit the question text, question description, and the answers that the user will be given to select from when using the application. Once you are satisfied with your changes you click the edit button at the </w:t>
+      </w:r>
+      <w:r>
+        <w:t>bottom,</w:t>
+      </w:r>
+      <w:r>
+        <w:t xml:space="preserve"> and you will be redirected to the View Questions page.</w:t>
+      </w:r>
+    </w:p>
+    <w:p>
+      <w:pPr>
+        <w:pStyle w:val="Heading2"/>
+      </w:pPr>
+      <w:bookmarkStart w:id="17" w:name="_Toc100047651"/>
+      <w:r>
+        <w:t>How to delete a question:</w:t>
+      </w:r>
+      <w:bookmarkEnd w:id="17"/>
+    </w:p>
+    <w:p>
+      <w:r>
+        <w:t xml:space="preserve">To delete a </w:t>
+      </w:r>
+      <w:r>
+        <w:t>question,</w:t>
+      </w:r>
+      <w:r>
+        <w:t xml:space="preserve"> you must be on the View Questions page and then you click the delete button on the corresponding question that you would like to delete</w:t>
+      </w:r>
+      <w:r>
+        <w:t>. You will then be brought to a page that looks like the screenshot below</w:t>
+      </w:r>
+      <w:r>
+        <w:t>.</w:t>
+      </w:r>
+    </w:p>
+    <w:p>
+      <w:pPr>
+        <w:jc w:val="center"/>
+      </w:pPr>
+      <w:r>
+        <w:rPr>
+          <w:noProof/>
+        </w:rPr>
+        <w:drawing>
+          <wp:inline distT="0" distB="0" distL="0" distR="0" wp14:anchorId="33B7E310" wp14:editId="4409473F">
+            <wp:extent cx="5943600" cy="1697355"/>
+            <wp:effectExtent l="0" t="0" r="0" b="0"/>
+            <wp:docPr id="20" name="Picture 20" descr="Graphical user interface, application&#10;&#10;Description automatically generated"/>
+            <wp:cNvGraphicFramePr>
+              <a:graphicFrameLocks xmlns:a="http://schemas.openxmlformats.org/drawingml/2006/main" noChangeAspect="1"/>
+            </wp:cNvGraphicFramePr>
+            <a:graphic xmlns:a="http://schemas.openxmlformats.org/drawingml/2006/main">
+              <a:graphicData uri="http://schemas.openxmlformats.org/drawingml/2006/picture">
+                <pic:pic xmlns:pic="http://schemas.openxmlformats.org/drawingml/2006/picture">
+                  <pic:nvPicPr>
+                    <pic:cNvPr id="20" name="Picture 20" descr="Graphical user interface, application&#10;&#10;Description automatically generated"/>
+                    <pic:cNvPicPr/>
+                  </pic:nvPicPr>
+                  <pic:blipFill>
+                    <a:blip r:embed="rId25"/>
+                    <a:stretch>
+                      <a:fillRect/>
+                    </a:stretch>
+                  </pic:blipFill>
+                  <pic:spPr>
+                    <a:xfrm>
+                      <a:off x="0" y="0"/>
+                      <a:ext cx="5943600" cy="1697355"/>
+                    </a:xfrm>
+                    <a:prstGeom prst="rect">
+                      <a:avLst/>
+                    </a:prstGeom>
+                  </pic:spPr>
+                </pic:pic>
+              </a:graphicData>
+            </a:graphic>
+          </wp:inline>
+        </w:drawing>
+      </w:r>
+    </w:p>
+    <w:p>
+      <w:r>
+        <w:t xml:space="preserve">Once you are sure that this is the question you would like to delete you can click the delete button and this will delete the question and redirect you back to the View Questions page. </w:t>
+      </w:r>
+    </w:p>
+    <w:p>
+      <w:pPr>
+        <w:jc w:val="center"/>
+        <w:rPr>
+          <w:b/>
+          <w:bCs/>
+        </w:rPr>
+      </w:pPr>
+      <w:r>
+        <w:rPr>
+          <w:b/>
+          <w:bCs/>
+        </w:rPr>
+        <w:t>**** Be careful when deleting questions this can break the application****</w:t>
+      </w:r>
+    </w:p>
+    <w:p>
+      <w:pPr>
+        <w:pStyle w:val="Heading2"/>
+      </w:pPr>
+      <w:r>
+        <w:br w:type="page"/>
+      </w:r>
+      <w:bookmarkStart w:id="18" w:name="_Toc100047652"/>
+      <w:r>
+        <w:lastRenderedPageBreak/>
+        <w:t>How to add a new Question:</w:t>
+      </w:r>
+      <w:bookmarkEnd w:id="18"/>
+    </w:p>
+    <w:p>
+      <w:r>
+        <w:t>To add a new question, you must be on the View Questions page. There is a button on top of the table of data that is labeled “Add Question” Once you click this button you will be forwarded to a page that looks like the screenshot below.</w:t>
+      </w:r>
+    </w:p>
+    <w:p>
+      <w:pPr>
+        <w:jc w:val="center"/>
+      </w:pPr>
+      <w:r>
+        <w:rPr>
+          <w:noProof/>
+        </w:rPr>
+        <w:drawing>
+          <wp:inline distT="0" distB="0" distL="0" distR="0" wp14:anchorId="1399EA1E" wp14:editId="1CDCBE11">
+            <wp:extent cx="5943600" cy="2887980"/>
+            <wp:effectExtent l="0" t="0" r="0" b="7620"/>
+            <wp:docPr id="21" name="Picture 21" descr="Graphical user interface, text, application, email&#10;&#10;Description automatically generated"/>
+            <wp:cNvGraphicFramePr>
+              <a:graphicFrameLocks xmlns:a="http://schemas.openxmlformats.org/drawingml/2006/main" noChangeAspect="1"/>
+            </wp:cNvGraphicFramePr>
+            <a:graphic xmlns:a="http://schemas.openxmlformats.org/drawingml/2006/main">
+              <a:graphicData uri="http://schemas.openxmlformats.org/drawingml/2006/picture">
+                <pic:pic xmlns:pic="http://schemas.openxmlformats.org/drawingml/2006/picture">
+                  <pic:nvPicPr>
+                    <pic:cNvPr id="21" name="Picture 21" descr="Graphical user interface, text, application, email&#10;&#10;Description automatically generated"/>
+                    <pic:cNvPicPr/>
+                  </pic:nvPicPr>
+                  <pic:blipFill>
+                    <a:blip r:embed="rId26"/>
+                    <a:stretch>
+                      <a:fillRect/>
+                    </a:stretch>
+                  </pic:blipFill>
+                  <pic:spPr>
+                    <a:xfrm>
+                      <a:off x="0" y="0"/>
+                      <a:ext cx="5943600" cy="2887980"/>
+                    </a:xfrm>
+                    <a:prstGeom prst="rect">
+                      <a:avLst/>
+                    </a:prstGeom>
+                  </pic:spPr>
+                </pic:pic>
+              </a:graphicData>
+            </a:graphic>
+          </wp:inline>
+        </w:drawing>
+      </w:r>
+    </w:p>
+    <w:p>
+      <w:r>
+        <w:t>Once on this page you can fill out the data for the question that you would like to add. The Question field is mandatory while the question description is not. Only the admin can see the data inside of the question description. Then you need to fill out the Option 1 &amp; Option 2 fields. Option 1 is the top button and Option 2 is what the bottom button will say when you are going through the questions in the main application.</w:t>
+      </w:r>
+      <w:r>
+        <w:t xml:space="preserve"> Once you are satisfied with the data that you have filled out in the field you can click the add button and you will be redirected back to the View Question </w:t>
+      </w:r>
+      <w:r>
+        <w:t>page,</w:t>
+      </w:r>
+      <w:r>
+        <w:t xml:space="preserve"> and you will see the new question that you have added at the bottom of the table.</w:t>
+      </w:r>
+    </w:p>
+    <w:p>
+      <w:pPr>
+        <w:jc w:val="center"/>
+        <w:rPr>
+          <w:b/>
+          <w:bCs/>
+        </w:rPr>
+      </w:pPr>
+      <w:r>
+        <w:rPr>
+          <w:b/>
+          <w:bCs/>
+        </w:rPr>
+        <w:t>**** It is important that you add the options ****</w:t>
+      </w:r>
+    </w:p>
+    <w:p>
+      <w:pPr>
+        <w:jc w:val="center"/>
+        <w:rPr>
+          <w:b/>
+          <w:bCs/>
+        </w:rPr>
+      </w:pPr>
+    </w:p>
+    <w:p>
+      <w:pPr>
+        <w:jc w:val="center"/>
+        <w:rPr>
+          <w:b/>
+          <w:bCs/>
+        </w:rPr>
+      </w:pPr>
+    </w:p>
+    <w:p>
+      <w:pPr>
+        <w:jc w:val="center"/>
+        <w:rPr>
+          <w:b/>
+          <w:bCs/>
+        </w:rPr>
+      </w:pPr>
+    </w:p>
+    <w:p>
+      <w:pPr>
+        <w:jc w:val="center"/>
+        <w:rPr>
+          <w:b/>
+          <w:bCs/>
+        </w:rPr>
+      </w:pPr>
+    </w:p>
+    <w:p>
+      <w:pPr>
+        <w:jc w:val="center"/>
+        <w:rPr>
+          <w:b/>
+          <w:bCs/>
+        </w:rPr>
+      </w:pPr>
+    </w:p>
+    <w:p>
+      <w:pPr>
+        <w:jc w:val="center"/>
+        <w:rPr>
+          <w:b/>
+          <w:bCs/>
+        </w:rPr>
+      </w:pPr>
+    </w:p>
+    <w:p>
+      <w:pPr>
+        <w:jc w:val="center"/>
+        <w:rPr>
+          <w:b/>
+          <w:bCs/>
+        </w:rPr>
+      </w:pPr>
+    </w:p>
+    <w:p>
+      <w:pPr>
+        <w:jc w:val="center"/>
+        <w:rPr>
+          <w:b/>
+          <w:bCs/>
+        </w:rPr>
+      </w:pPr>
+    </w:p>
+    <w:p>
+      <w:pPr>
+        <w:jc w:val="center"/>
+        <w:rPr>
+          <w:b/>
+          <w:bCs/>
+        </w:rPr>
+      </w:pPr>
+    </w:p>
+    <w:p>
+      <w:pPr>
+        <w:pStyle w:val="Heading1"/>
+      </w:pPr>
+      <w:r>
+        <w:lastRenderedPageBreak/>
+        <w:t>Managing the Options:</w:t>
+      </w:r>
+    </w:p>
+    <w:p>
+      <w:pPr>
+        <w:pStyle w:val="Heading2"/>
+      </w:pPr>
+      <w:r>
+        <w:t>How to view the Options:</w:t>
+      </w:r>
+    </w:p>
+    <w:p>
+      <w:r>
+        <w:t xml:space="preserve">To view all the </w:t>
+      </w:r>
+      <w:r>
+        <w:t>options</w:t>
+      </w:r>
+      <w:r>
+        <w:t xml:space="preserve">, you must be on the home page of the Admin Panel and then you click on the “View </w:t>
+      </w:r>
+      <w:r>
+        <w:t>Options</w:t>
+      </w:r>
+      <w:r>
+        <w:t>” button. It should look like the screenshot below.</w:t>
+      </w:r>
+    </w:p>
+    <w:p>
+      <w:pPr>
+        <w:jc w:val="center"/>
+      </w:pPr>
+      <w:r>
+        <w:rPr>
+          <w:noProof/>
+        </w:rPr>
+        <w:drawing>
+          <wp:inline distT="0" distB="0" distL="0" distR="0" wp14:anchorId="0D3BF022" wp14:editId="246FA8F6">
+            <wp:extent cx="5943600" cy="2222500"/>
+            <wp:effectExtent l="0" t="0" r="0" b="6350"/>
+            <wp:docPr id="22" name="Picture 22" descr="Chart, funnel chart&#10;&#10;Description automatically generated"/>
+            <wp:cNvGraphicFramePr>
+              <a:graphicFrameLocks xmlns:a="http://schemas.openxmlformats.org/drawingml/2006/main" noChangeAspect="1"/>
+            </wp:cNvGraphicFramePr>
+            <a:graphic xmlns:a="http://schemas.openxmlformats.org/drawingml/2006/main">
+              <a:graphicData uri="http://schemas.openxmlformats.org/drawingml/2006/picture">
+                <pic:pic xmlns:pic="http://schemas.openxmlformats.org/drawingml/2006/picture">
+                  <pic:nvPicPr>
+                    <pic:cNvPr id="22" name="Picture 22" descr="Chart, funnel chart&#10;&#10;Description automatically generated"/>
+                    <pic:cNvPicPr>
+                      <a:picLocks noChangeAspect="1" noChangeArrowheads="1"/>
+                    </pic:cNvPicPr>
+                  </pic:nvPicPr>
+                  <pic:blipFill>
+                    <a:blip r:embed="rId27">
+                      <a:extLst>
+                        <a:ext uri="{28A0092B-C50C-407E-A947-70E740481C1C}">
+                          <a14:useLocalDpi xmlns:a14="http://schemas.microsoft.com/office/drawing/2010/main" val="0"/>
+                        </a:ext>
+                      </a:extLst>
+                    </a:blip>
+                    <a:srcRect/>
+                    <a:stretch>
+                      <a:fillRect/>
+                    </a:stretch>
+                  </pic:blipFill>
+                  <pic:spPr bwMode="auto">
+                    <a:xfrm>
+                      <a:off x="0" y="0"/>
+                      <a:ext cx="5943600" cy="2222500"/>
+                    </a:xfrm>
+                    <a:prstGeom prst="rect">
+                      <a:avLst/>
+                    </a:prstGeom>
+                    <a:noFill/>
+                    <a:ln>
+                      <a:noFill/>
+                    </a:ln>
+                  </pic:spPr>
+                </pic:pic>
+              </a:graphicData>
+            </a:graphic>
+          </wp:inline>
+        </w:drawing>
+      </w:r>
+    </w:p>
+    <w:p>
+      <w:pPr>
+        <w:pStyle w:val="Heading2"/>
+      </w:pPr>
+      <w:r>
+        <w:t>How to view specific Option data:</w:t>
+      </w:r>
+    </w:p>
+    <w:p>
+      <w:r>
+        <w:t xml:space="preserve">When on the View </w:t>
+      </w:r>
+      <w:r>
+        <w:t>Options</w:t>
+      </w:r>
+      <w:r>
+        <w:t xml:space="preserve"> page, you will see a list of </w:t>
+      </w:r>
+      <w:r>
+        <w:t>options</w:t>
+      </w:r>
+      <w:r>
+        <w:t xml:space="preserve"> and you just need to click the corresponding View button on the </w:t>
+      </w:r>
+      <w:r>
+        <w:t>option</w:t>
+      </w:r>
+      <w:r>
+        <w:t xml:space="preserve"> that you would like to view the specific data about. When you click the view button you should be brought to a page that looks like the screen shot below.</w:t>
+      </w:r>
+    </w:p>
+    <w:p>
+      <w:pPr>
+        <w:jc w:val="center"/>
+      </w:pPr>
+      <w:r>
+        <w:rPr>
+          <w:noProof/>
+        </w:rPr>
+        <w:drawing>
+          <wp:inline distT="0" distB="0" distL="0" distR="0" wp14:anchorId="4274C128" wp14:editId="44EDD3D7">
+            <wp:extent cx="5943600" cy="3230245"/>
+            <wp:effectExtent l="0" t="0" r="0" b="8255"/>
+            <wp:docPr id="23" name="Picture 23" descr="Graphical user interface, text, application, email&#10;&#10;Description automatically generated"/>
+            <wp:cNvGraphicFramePr>
+              <a:graphicFrameLocks xmlns:a="http://schemas.openxmlformats.org/drawingml/2006/main" noChangeAspect="1"/>
+            </wp:cNvGraphicFramePr>
+            <a:graphic xmlns:a="http://schemas.openxmlformats.org/drawingml/2006/main">
+              <a:graphicData uri="http://schemas.openxmlformats.org/drawingml/2006/picture">
+                <pic:pic xmlns:pic="http://schemas.openxmlformats.org/drawingml/2006/picture">
+                  <pic:nvPicPr>
+                    <pic:cNvPr id="23" name="Picture 23" descr="Graphical user interface, text, application, email&#10;&#10;Description automatically generated"/>
+                    <pic:cNvPicPr/>
+                  </pic:nvPicPr>
+                  <pic:blipFill>
+                    <a:blip r:embed="rId28"/>
+                    <a:stretch>
+                      <a:fillRect/>
+                    </a:stretch>
+                  </pic:blipFill>
+                  <pic:spPr>
+                    <a:xfrm>
+                      <a:off x="0" y="0"/>
+                      <a:ext cx="5943600" cy="3230245"/>
+                    </a:xfrm>
+                    <a:prstGeom prst="rect">
+                      <a:avLst/>
+                    </a:prstGeom>
+                  </pic:spPr>
+                </pic:pic>
+              </a:graphicData>
+            </a:graphic>
+          </wp:inline>
+        </w:drawing>
+      </w:r>
+    </w:p>
+    <w:p/>
+    <w:p/>
+    <w:p>
+      <w:pPr>
+        <w:pStyle w:val="Heading2"/>
+      </w:pPr>
+      <w:r>
+        <w:lastRenderedPageBreak/>
+        <w:t>How to edit an existing Option:</w:t>
+      </w:r>
+    </w:p>
+    <w:p>
+      <w:r>
+        <w:t xml:space="preserve">When on the View </w:t>
+      </w:r>
+      <w:r>
+        <w:t>Options</w:t>
+      </w:r>
+      <w:r>
+        <w:t xml:space="preserve"> page, you need to click the edit button on the corresponding </w:t>
+      </w:r>
+      <w:r>
+        <w:t>Option</w:t>
+      </w:r>
+      <w:r>
+        <w:t xml:space="preserve"> that you would like to edit. When you click the button, you should be brought to a page that looks like the screenshot below.</w:t>
+      </w:r>
+    </w:p>
+    <w:p>
+      <w:r>
+        <w:rPr>
+          <w:noProof/>
+        </w:rPr>
+        <w:drawing>
+          <wp:inline distT="0" distB="0" distL="0" distR="0" wp14:anchorId="59C0A666" wp14:editId="3F77DDC6">
+            <wp:extent cx="5943600" cy="6456045"/>
+            <wp:effectExtent l="0" t="0" r="0" b="1905"/>
+            <wp:docPr id="24" name="Picture 24" descr="Graphical user interface, application&#10;&#10;Description automatically generated"/>
+            <wp:cNvGraphicFramePr>
+              <a:graphicFrameLocks xmlns:a="http://schemas.openxmlformats.org/drawingml/2006/main" noChangeAspect="1"/>
+            </wp:cNvGraphicFramePr>
+            <a:graphic xmlns:a="http://schemas.openxmlformats.org/drawingml/2006/main">
+              <a:graphicData uri="http://schemas.openxmlformats.org/drawingml/2006/picture">
+                <pic:pic xmlns:pic="http://schemas.openxmlformats.org/drawingml/2006/picture">
+                  <pic:nvPicPr>
+                    <pic:cNvPr id="24" name="Picture 24" descr="Graphical user interface, application&#10;&#10;Description automatically generated"/>
+                    <pic:cNvPicPr/>
+                  </pic:nvPicPr>
+                  <pic:blipFill>
+                    <a:blip r:embed="rId29"/>
+                    <a:stretch>
+                      <a:fillRect/>
+                    </a:stretch>
+                  </pic:blipFill>
+                  <pic:spPr>
+                    <a:xfrm>
+                      <a:off x="0" y="0"/>
+                      <a:ext cx="5943600" cy="6456045"/>
+                    </a:xfrm>
+                    <a:prstGeom prst="rect">
+                      <a:avLst/>
+                    </a:prstGeom>
+                  </pic:spPr>
+                </pic:pic>
+              </a:graphicData>
+            </a:graphic>
+          </wp:inline>
+        </w:drawing>
+      </w:r>
+    </w:p>
+    <w:p/>
+    <w:p/>
+    <w:p/>
+    <w:p>
+      <w:r>
+        <w:lastRenderedPageBreak/>
+        <w:t>Once you are on this page you have full control over what happens when the user selects this option</w:t>
       </w:r>
     </w:p>
     <w:sectPr>
-      <w:footerReference w:type="default" r:id="rId21"/>
+      <w:footerReference w:type="default" r:id="rId30"/>
       <w:pgSz w:w="12240" w:h="15840"/>
       <w:pgMar w:top="1440" w:right="1440" w:bottom="1440" w:left="1440" w:header="708" w:footer="708" w:gutter="0"/>
       <w:cols w:space="708"/>
@@ -2393,10 +4007,10 @@
       </w:rPr>
     </w:lvl>
   </w:abstractNum>
-  <w:num w:numId="1">
+  <w:num w:numId="1" w16cid:durableId="863448120">
     <w:abstractNumId w:val="0"/>
   </w:num>
-  <w:num w:numId="2">
+  <w:num w:numId="2" w16cid:durableId="1790314099">
     <w:abstractNumId w:val="1"/>
   </w:num>
 </w:numbering>

</xml_diff>